<commit_message>
Some fixes in review. Service added.
</commit_message>
<xml_diff>
--- a/2_laba/Системное программирование отчёт №2.docx
+++ b/2_laba/Системное программирование отчёт №2.docx
@@ -2758,6 +2758,28 @@
       <w:r>
         <w:rPr/>
         <w:t>В ходе лабораторной работы был разработан демон на C++ для автоматического резервного копирования данных. Демон был успешно интегрирован с системой через systemd, обеспечивает регулярное выполнение задач, а также поддерживает системное журналирование и конфигурацию через файл backup_config.ini. Работа продемонстрировала основные аспекты системного программирования, такие как управление процессами, работа с файловой системой и интеграция с systemd.</w:t>
+      </w:r>
+    </w:p>
+    <w:p>
+      <w:pPr>
+        <w:pStyle w:val="1"/>
+        <w:rPr/>
+      </w:pPr>
+      <w:r>
+        <w:rPr/>
+        <w:t>Исходный код</w:t>
+      </w:r>
+    </w:p>
+    <w:p>
+      <w:pPr>
+        <w:pStyle w:val="Normal1"/>
+        <w:rPr/>
+      </w:pPr>
+      <w:r>
+        <w:rPr/>
+        <w:t>Посмотреть все используемые файлы можно на GitHub.</w:t>
+        <w:br/>
+        <w:t>https://github.com/nikitopus/functional_programming_24/tree/master/2_laba</w:t>
       </w:r>
     </w:p>
     <w:p>

</xml_diff>